<commit_message>
move Arduino test code into seperate folders
</commit_message>
<xml_diff>
--- a/Knowledge/Pinout.docx
+++ b/Knowledge/Pinout.docx
@@ -6,20 +6,37 @@
       <w:pPr>
         <w:pStyle w:val="Kop1"/>
       </w:pPr>
+      <w:proofErr w:type="spellStart"/>
       <w:r>
-        <w:t xml:space="preserve">Arduino </w:t>
+        <w:t>Arduino</w:t>
       </w:r>
+      <w:proofErr w:type="spellEnd"/>
+      <w:r>
+        <w:t xml:space="preserve"> </w:t>
+      </w:r>
+      <w:proofErr w:type="spellStart"/>
       <w:r>
         <w:t>Pinout</w:t>
       </w:r>
+      <w:proofErr w:type="spellEnd"/>
     </w:p>
     <w:p>
       <w:pPr>
         <w:pStyle w:val="Kop2"/>
       </w:pPr>
+      <w:proofErr w:type="spellStart"/>
       <w:r>
-        <w:t>Arduino Pro Mini Description</w:t>
+        <w:t>Arduino</w:t>
       </w:r>
+      <w:proofErr w:type="spellEnd"/>
+      <w:r>
+        <w:t xml:space="preserve"> Pro Mini </w:t>
+      </w:r>
+      <w:proofErr w:type="spellStart"/>
+      <w:r>
+        <w:t>Description</w:t>
+      </w:r>
+      <w:proofErr w:type="spellEnd"/>
     </w:p>
     <w:p>
       <w:pPr>
@@ -125,8 +142,13 @@
         <w:pStyle w:val="Kop2"/>
       </w:pPr>
       <w:r>
-        <w:t>Pin Assignment</w:t>
+        <w:t xml:space="preserve">Pin </w:t>
       </w:r>
+      <w:proofErr w:type="spellStart"/>
+      <w:r>
+        <w:t>Assignment</w:t>
+      </w:r>
+      <w:proofErr w:type="spellEnd"/>
     </w:p>
     <w:tbl>
       <w:tblPr>
@@ -645,7 +667,7 @@
               <w:cnfStyle w:val="000000100000" w:firstRow="0" w:lastRow="0" w:firstColumn="0" w:lastColumn="0" w:oddVBand="0" w:evenVBand="0" w:oddHBand="1" w:evenHBand="0" w:firstRowFirstColumn="0" w:firstRowLastColumn="0" w:lastRowFirstColumn="0" w:lastRowLastColumn="0"/>
             </w:pPr>
             <w:r>
-              <w:t>2</w:t>
+              <w:t>4</w:t>
             </w:r>
           </w:p>
         </w:tc>
@@ -718,7 +740,7 @@
               <w:cnfStyle w:val="000000100000" w:firstRow="0" w:lastRow="0" w:firstColumn="0" w:lastColumn="0" w:oddVBand="0" w:evenVBand="0" w:oddHBand="1" w:evenHBand="0" w:firstRowFirstColumn="0" w:firstRowLastColumn="0" w:lastRowFirstColumn="0" w:lastRowLastColumn="0"/>
             </w:pPr>
             <w:r>
-              <w:t>4</w:t>
+              <w:t>2</w:t>
             </w:r>
           </w:p>
         </w:tc>
@@ -788,9 +810,6 @@
             <w:pPr>
               <w:cnfStyle w:val="000000100000" w:firstRow="0" w:lastRow="0" w:firstColumn="0" w:lastColumn="0" w:oddVBand="0" w:evenVBand="0" w:oddHBand="1" w:evenHBand="0" w:firstRowFirstColumn="0" w:firstRowLastColumn="0" w:lastRowFirstColumn="0" w:lastRowLastColumn="0"/>
             </w:pPr>
-            <w:r>
-              <w:t>5</w:t>
-            </w:r>
           </w:p>
         </w:tc>
         <w:tc>
@@ -823,9 +842,6 @@
             <w:pPr>
               <w:cnfStyle w:val="000000000000" w:firstRow="0" w:lastRow="0" w:firstColumn="0" w:lastColumn="0" w:oddVBand="0" w:evenVBand="0" w:oddHBand="0" w:evenHBand="0" w:firstRowFirstColumn="0" w:firstRowLastColumn="0" w:lastRowFirstColumn="0" w:lastRowLastColumn="0"/>
             </w:pPr>
-            <w:r>
-              <w:t>6</w:t>
-            </w:r>
           </w:p>
         </w:tc>
         <w:tc>
@@ -861,9 +877,6 @@
             <w:pPr>
               <w:cnfStyle w:val="000000100000" w:firstRow="0" w:lastRow="0" w:firstColumn="0" w:lastColumn="0" w:oddVBand="0" w:evenVBand="0" w:oddHBand="1" w:evenHBand="0" w:firstRowFirstColumn="0" w:firstRowLastColumn="0" w:lastRowFirstColumn="0" w:lastRowLastColumn="0"/>
             </w:pPr>
-            <w:r>
-              <w:t>7</w:t>
-            </w:r>
           </w:p>
         </w:tc>
         <w:tc>
@@ -896,9 +909,6 @@
             <w:pPr>
               <w:cnfStyle w:val="000000000000" w:firstRow="0" w:lastRow="0" w:firstColumn="0" w:lastColumn="0" w:oddVBand="0" w:evenVBand="0" w:oddHBand="0" w:evenHBand="0" w:firstRowFirstColumn="0" w:firstRowLastColumn="0" w:lastRowFirstColumn="0" w:lastRowLastColumn="0"/>
             </w:pPr>
-            <w:r>
-              <w:t>8</w:t>
-            </w:r>
           </w:p>
         </w:tc>
         <w:tc>
@@ -935,7 +945,7 @@
               <w:cnfStyle w:val="000000100000" w:firstRow="0" w:lastRow="0" w:firstColumn="0" w:lastColumn="0" w:oddVBand="0" w:evenVBand="0" w:oddHBand="1" w:evenHBand="0" w:firstRowFirstColumn="0" w:firstRowLastColumn="0" w:lastRowFirstColumn="0" w:lastRowLastColumn="0"/>
             </w:pPr>
             <w:r>
-              <w:t>9</w:t>
+              <w:t>GND</w:t>
             </w:r>
           </w:p>
         </w:tc>

</xml_diff>